<commit_message>
添加12345678 (+1 squashed commits)
Squashed commits:

[75bf35e] 添加平行宇宙
</commit_message>
<xml_diff>
--- a/PlanB.docx
+++ b/PlanB.docx
@@ -982,6 +982,28 @@
           <w:lang w:val="en-US" w:eastAsia="zh-CN"/>
         </w:rPr>
       </w:pPr>
+      <w:r>
+        <w:rPr>
+          <w:rFonts w:hint="eastAsia"/>
+          <w:lang w:val="en-US" w:eastAsia="zh-CN"/>
+        </w:rPr>
+        <w:t>平行宇宙</w:t>
+      </w:r>
+    </w:p>
+    <w:p>
+      <w:pPr>
+        <w:rPr>
+          <w:rFonts w:hint="default"/>
+          <w:lang w:val="en-US" w:eastAsia="zh-CN"/>
+        </w:rPr>
+      </w:pPr>
+      <w:r>
+        <w:rPr>
+          <w:rFonts w:hint="eastAsia"/>
+          <w:lang w:val="en-US" w:eastAsia="zh-CN"/>
+        </w:rPr>
+        <w:t>12345678</w:t>
+      </w:r>
       <w:bookmarkStart w:id="0" w:name="_GoBack"/>
       <w:bookmarkEnd w:id="0"/>
     </w:p>
@@ -1167,7 +1189,7 @@
     <w:lsdException w:uiPriority="99" w:name="HTML Sample"/>
     <w:lsdException w:uiPriority="99" w:name="HTML Typewriter"/>
     <w:lsdException w:uiPriority="99" w:name="HTML Variable"/>
-    <w:lsdException w:uiPriority="99" w:name="Normal Table"/>
+    <w:lsdException w:qFormat="1" w:uiPriority="99" w:name="Normal Table"/>
     <w:lsdException w:uiPriority="99" w:name="annotation subject"/>
     <w:lsdException w:uiPriority="99" w:name="Table Simple 1"/>
     <w:lsdException w:uiPriority="99" w:name="Table Simple 2"/>
@@ -1340,6 +1362,7 @@
     <w:name w:val="Normal Table"/>
     <w:semiHidden/>
     <w:unhideWhenUsed/>
+    <w:qFormat/>
     <w:uiPriority w:val="99"/>
     <w:tblPr>
       <w:tblCellMar>

</xml_diff>